<commit_message>
changed template variables to bold
</commit_message>
<xml_diff>
--- a/templates/clearance_template.docx
+++ b/templates/clearance_template.docx
@@ -326,8 +326,20 @@
                                 <w:sz w:val="20"/>
                                 <w:szCs w:val="20"/>
                               </w:rPr>
-                              <w:t>Arjay C. Antojo</w:t>
+                              <w:t xml:space="preserve">Arjay C. </w:t>
                             </w:r>
+                            <w:proofErr w:type="spellStart"/>
+                            <w:r>
+                              <w:rPr>
+                                <w:rFonts w:ascii="Times New Roman" w:hAnsi="Times New Roman" w:cs="Times New Roman"/>
+                                <w:b/>
+                                <w:bCs/>
+                                <w:sz w:val="20"/>
+                                <w:szCs w:val="20"/>
+                              </w:rPr>
+                              <w:t>Antojo</w:t>
+                            </w:r>
+                            <w:proofErr w:type="spellEnd"/>
                           </w:p>
                           <w:p>
                             <w:pPr>
@@ -360,7 +372,29 @@
                                 <w:sz w:val="20"/>
                                 <w:szCs w:val="20"/>
                               </w:rPr>
-                              <w:t>Barangay Kagawad:</w:t>
+                              <w:t xml:space="preserve">Barangay </w:t>
+                            </w:r>
+                            <w:proofErr w:type="spellStart"/>
+                            <w:r>
+                              <w:rPr>
+                                <w:rFonts w:ascii="Times New Roman" w:hAnsi="Times New Roman" w:cs="Times New Roman"/>
+                                <w:b/>
+                                <w:bCs/>
+                                <w:sz w:val="20"/>
+                                <w:szCs w:val="20"/>
+                              </w:rPr>
+                              <w:t>Kagawad</w:t>
+                            </w:r>
+                            <w:proofErr w:type="spellEnd"/>
+                            <w:r>
+                              <w:rPr>
+                                <w:rFonts w:ascii="Times New Roman" w:hAnsi="Times New Roman" w:cs="Times New Roman"/>
+                                <w:b/>
+                                <w:bCs/>
+                                <w:sz w:val="20"/>
+                                <w:szCs w:val="20"/>
+                              </w:rPr>
+                              <w:t>:</w:t>
                             </w:r>
                           </w:p>
                           <w:p>
@@ -426,8 +460,20 @@
                                 <w:sz w:val="20"/>
                                 <w:szCs w:val="20"/>
                               </w:rPr>
-                              <w:t>Luzviminda A. Dumot</w:t>
+                              <w:t xml:space="preserve">Luzviminda A. </w:t>
                             </w:r>
+                            <w:proofErr w:type="spellStart"/>
+                            <w:r>
+                              <w:rPr>
+                                <w:rFonts w:ascii="Times New Roman" w:hAnsi="Times New Roman" w:cs="Times New Roman"/>
+                                <w:b/>
+                                <w:bCs/>
+                                <w:sz w:val="20"/>
+                                <w:szCs w:val="20"/>
+                              </w:rPr>
+                              <w:t>Dumot</w:t>
+                            </w:r>
+                            <w:proofErr w:type="spellEnd"/>
                           </w:p>
                           <w:p>
                             <w:pPr>
@@ -448,8 +494,20 @@
                                 <w:sz w:val="20"/>
                                 <w:szCs w:val="20"/>
                               </w:rPr>
-                              <w:t>Soledad B. Himpil</w:t>
+                              <w:t xml:space="preserve">Soledad B. </w:t>
                             </w:r>
+                            <w:proofErr w:type="spellStart"/>
+                            <w:r>
+                              <w:rPr>
+                                <w:rFonts w:ascii="Times New Roman" w:hAnsi="Times New Roman" w:cs="Times New Roman"/>
+                                <w:b/>
+                                <w:bCs/>
+                                <w:sz w:val="20"/>
+                                <w:szCs w:val="20"/>
+                              </w:rPr>
+                              <w:t>Himpil</w:t>
+                            </w:r>
+                            <w:proofErr w:type="spellEnd"/>
                           </w:p>
                           <w:p>
                             <w:pPr>
@@ -516,6 +574,7 @@
                               </w:rPr>
                               <w:t>Reynaldo T. Pu</w:t>
                             </w:r>
+                            <w:proofErr w:type="spellStart"/>
                             <w:r>
                               <w:rPr>
                                 <w:rFonts w:ascii="Times New Roman" w:hAnsi="Times New Roman" w:cs="Times New Roman"/>
@@ -525,7 +584,19 @@
                                 <w:szCs w:val="20"/>
                                 <w:lang w:val="en"/>
                               </w:rPr>
-                              <w:t>ño Jr.</w:t>
+                              <w:t>ño</w:t>
+                            </w:r>
+                            <w:proofErr w:type="spellEnd"/>
+                            <w:r>
+                              <w:rPr>
+                                <w:rFonts w:ascii="Times New Roman" w:hAnsi="Times New Roman" w:cs="Times New Roman"/>
+                                <w:b/>
+                                <w:bCs/>
+                                <w:sz w:val="20"/>
+                                <w:szCs w:val="20"/>
+                                <w:lang w:val="en"/>
+                              </w:rPr>
+                              <w:t xml:space="preserve"> Jr.</w:t>
                             </w:r>
                           </w:p>
                           <w:p>
@@ -671,8 +742,21 @@
                                 <w:szCs w:val="20"/>
                                 <w:lang w:val="en"/>
                               </w:rPr>
-                              <w:t>Gloria M. Argente</w:t>
+                              <w:t xml:space="preserve">Gloria M. </w:t>
                             </w:r>
+                            <w:proofErr w:type="spellStart"/>
+                            <w:r>
+                              <w:rPr>
+                                <w:rFonts w:ascii="Times New Roman" w:hAnsi="Times New Roman" w:cs="Times New Roman"/>
+                                <w:b/>
+                                <w:bCs/>
+                                <w:sz w:val="20"/>
+                                <w:szCs w:val="20"/>
+                                <w:lang w:val="en"/>
+                              </w:rPr>
+                              <w:t>Argente</w:t>
+                            </w:r>
+                            <w:proofErr w:type="spellEnd"/>
                           </w:p>
                           <w:p>
                             <w:pPr>
@@ -731,8 +815,21 @@
                                 <w:szCs w:val="20"/>
                                 <w:lang w:val="en"/>
                               </w:rPr>
-                              <w:t>Jacel B. Aritmetica</w:t>
+                              <w:t xml:space="preserve">Jacel B. </w:t>
                             </w:r>
+                            <w:proofErr w:type="spellStart"/>
+                            <w:r>
+                              <w:rPr>
+                                <w:rFonts w:ascii="Times New Roman" w:hAnsi="Times New Roman" w:cs="Times New Roman"/>
+                                <w:b/>
+                                <w:bCs/>
+                                <w:sz w:val="20"/>
+                                <w:szCs w:val="20"/>
+                                <w:lang w:val="en"/>
+                              </w:rPr>
+                              <w:t>Aritmetica</w:t>
+                            </w:r>
+                            <w:proofErr w:type="spellEnd"/>
                           </w:p>
                           <w:p>
                             <w:pPr>
@@ -1436,7 +1533,33 @@
         <w:rPr>
           <w:rFonts w:ascii="Times New Roman" w:hAnsi="Times New Roman" w:cs="Times New Roman"/>
         </w:rPr>
-        <w:t xml:space="preserve"> ${resident_name}</w:t>
+        <w:t xml:space="preserve"> </w:t>
+      </w:r>
+      <w:r>
+        <w:rPr>
+          <w:rFonts w:ascii="Times New Roman" w:hAnsi="Times New Roman" w:cs="Times New Roman"/>
+          <w:b/>
+          <w:bCs/>
+        </w:rPr>
+        <w:t>${</w:t>
+      </w:r>
+      <w:proofErr w:type="spellStart"/>
+      <w:r>
+        <w:rPr>
+          <w:rFonts w:ascii="Times New Roman" w:hAnsi="Times New Roman" w:cs="Times New Roman"/>
+          <w:b/>
+          <w:bCs/>
+        </w:rPr>
+        <w:t>resident_name</w:t>
+      </w:r>
+      <w:proofErr w:type="spellEnd"/>
+      <w:r>
+        <w:rPr>
+          <w:rFonts w:ascii="Times New Roman" w:hAnsi="Times New Roman" w:cs="Times New Roman"/>
+          <w:b/>
+          <w:bCs/>
+        </w:rPr>
+        <w:t>}</w:t>
       </w:r>
       <w:r>
         <w:rPr>
@@ -1449,6 +1572,8 @@
       <w:r>
         <w:rPr>
           <w:rFonts w:ascii="Times New Roman" w:hAnsi="Times New Roman" w:cs="Times New Roman"/>
+          <w:b/>
+          <w:bCs/>
         </w:rPr>
         <w:t>${age}</w:t>
       </w:r>
@@ -1469,8 +1594,28 @@
       <w:r>
         <w:rPr>
           <w:rFonts w:ascii="Times New Roman" w:hAnsi="Times New Roman" w:cs="Times New Roman"/>
-        </w:rPr>
-        <w:t>${civil_status}</w:t>
+          <w:b/>
+          <w:bCs/>
+        </w:rPr>
+        <w:t>${</w:t>
+      </w:r>
+      <w:proofErr w:type="spellStart"/>
+      <w:r>
+        <w:rPr>
+          <w:rFonts w:ascii="Times New Roman" w:hAnsi="Times New Roman" w:cs="Times New Roman"/>
+          <w:b/>
+          <w:bCs/>
+        </w:rPr>
+        <w:t>civil_status</w:t>
+      </w:r>
+      <w:proofErr w:type="spellEnd"/>
+      <w:r>
+        <w:rPr>
+          <w:rFonts w:ascii="Times New Roman" w:hAnsi="Times New Roman" w:cs="Times New Roman"/>
+          <w:b/>
+          <w:bCs/>
+        </w:rPr>
+        <w:t>}</w:t>
       </w:r>
       <w:r>
         <w:rPr>
@@ -1481,6 +1626,8 @@
       <w:r>
         <w:rPr>
           <w:rFonts w:ascii="Times New Roman" w:hAnsi="Times New Roman" w:cs="Times New Roman"/>
+          <w:b/>
+          <w:bCs/>
         </w:rPr>
         <w:t>${address}</w:t>
       </w:r>
@@ -1503,7 +1650,21 @@
         <w:rPr>
           <w:rFonts w:ascii="Times New Roman" w:hAnsi="Times New Roman" w:cs="Times New Roman"/>
         </w:rPr>
-        <w:t>The Above named individual who is a Bonafide resident of this Barangay is a person of good moral character, peace loving and civic minded citizen.</w:t>
+        <w:t xml:space="preserve">The </w:t>
+      </w:r>
+      <w:proofErr w:type="gramStart"/>
+      <w:r>
+        <w:rPr>
+          <w:rFonts w:ascii="Times New Roman" w:hAnsi="Times New Roman" w:cs="Times New Roman"/>
+        </w:rPr>
+        <w:t>Above named</w:t>
+      </w:r>
+      <w:proofErr w:type="gramEnd"/>
+      <w:r>
+        <w:rPr>
+          <w:rFonts w:ascii="Times New Roman" w:hAnsi="Times New Roman" w:cs="Times New Roman"/>
+        </w:rPr>
+        <w:t xml:space="preserve"> individual who is a Bonafide resident of this Barangay is a person of good moral character, peace loving and civic minded citizen.</w:t>
       </w:r>
     </w:p>
     <w:p>
@@ -1523,6 +1684,8 @@
       <w:r>
         <w:rPr>
           <w:rFonts w:ascii="Times New Roman" w:hAnsi="Times New Roman" w:cs="Times New Roman"/>
+          <w:b/>
+          <w:bCs/>
         </w:rPr>
         <w:t>${purpose}</w:t>
       </w:r>
@@ -1631,8 +1794,28 @@
       <w:r>
         <w:rPr>
           <w:rFonts w:ascii="Times New Roman" w:hAnsi="Times New Roman" w:cs="Times New Roman"/>
-        </w:rPr>
-        <w:t>${issue_date}</w:t>
+          <w:b/>
+          <w:bCs/>
+        </w:rPr>
+        <w:t>${</w:t>
+      </w:r>
+      <w:proofErr w:type="spellStart"/>
+      <w:r>
+        <w:rPr>
+          <w:rFonts w:ascii="Times New Roman" w:hAnsi="Times New Roman" w:cs="Times New Roman"/>
+          <w:b/>
+          <w:bCs/>
+        </w:rPr>
+        <w:t>issue_date</w:t>
+      </w:r>
+      <w:proofErr w:type="spellEnd"/>
+      <w:r>
+        <w:rPr>
+          <w:rFonts w:ascii="Times New Roman" w:hAnsi="Times New Roman" w:cs="Times New Roman"/>
+          <w:b/>
+          <w:bCs/>
+        </w:rPr>
+        <w:t>}</w:t>
       </w:r>
     </w:p>
     <w:p>
@@ -2024,11 +2207,19 @@
         <w:rFonts w:ascii="Times New Roman" w:hAnsi="Times New Roman" w:cs="Times New Roman"/>
       </w:rPr>
     </w:pPr>
+    <w:proofErr w:type="spellStart"/>
     <w:r>
       <w:rPr>
         <w:rFonts w:ascii="Times New Roman" w:hAnsi="Times New Roman" w:cs="Times New Roman"/>
       </w:rPr>
-      <w:t>Naic Municipality</w:t>
+      <w:t>Naic</w:t>
+    </w:r>
+    <w:proofErr w:type="spellEnd"/>
+    <w:r>
+      <w:rPr>
+        <w:rFonts w:ascii="Times New Roman" w:hAnsi="Times New Roman" w:cs="Times New Roman"/>
+      </w:rPr>
+      <w:t xml:space="preserve"> Municipality</w:t>
     </w:r>
   </w:p>
   <w:p>

</xml_diff>